<commit_message>
Collapse Trame v1 + Planning graphique
</commit_message>
<xml_diff>
--- a/Trame_Analyse_SocialMedia.docx
+++ b/Trame_Analyse_SocialMedia.docx
@@ -7,6 +7,7 @@
         <w:pStyle w:val="Titre2"/>
         <w:rPr>
           <w:b/>
+          <w:color w:val="ED7D31" w:themeColor="accent2"/>
           <w:sz w:val="44"/>
           <w:szCs w:val="44"/>
         </w:rPr>
@@ -14,56 +15,19 @@
       <w:r>
         <w:rPr>
           <w:b/>
+          <w:color w:val="ED7D31" w:themeColor="accent2"/>
           <w:sz w:val="44"/>
           <w:szCs w:val="44"/>
         </w:rPr>
-        <w:t>Contexte</w:t>
-      </w:r>
-    </w:p>
-    <w:p>
-      <w:proofErr w:type="spellStart"/>
-      <w:r>
-        <w:rPr>
-          <w:b/>
-          <w:i/>
-        </w:rPr>
-        <w:t>UnfoldConcept</w:t>
-      </w:r>
-      <w:proofErr w:type="spellEnd"/>
-      <w:r>
-        <w:t>, agence Web basée à Carquefou City est une agence spécialisée dans le développement Web (</w:t>
-      </w:r>
-      <w:proofErr w:type="spellStart"/>
-      <w:r>
-        <w:t>front-end</w:t>
-      </w:r>
-      <w:proofErr w:type="spellEnd"/>
-      <w:r>
-        <w:t>, back end et design d’interface).</w:t>
-      </w:r>
-    </w:p>
-    <w:p>
-      <w:r>
-        <w:t>La notoriété de l’agence ne décolle pas, le travail de communication digitale et marque employeur n’a pas été abouti au cours du développement de la structure.</w:t>
-      </w:r>
-    </w:p>
-    <w:p>
-      <w:r>
-        <w:t>Connue localement, mais via</w:t>
-      </w:r>
-      <w:r>
-        <w:t xml:space="preserve"> de</w:t>
-      </w:r>
-      <w:r>
-        <w:t xml:space="preserve"> fortes concurrences, son expertise est noyée dans la masse.</w:t>
-      </w:r>
-    </w:p>
-    <w:p/>
+        <w:t>Pierre</w:t>
+      </w:r>
+    </w:p>
     <w:p>
       <w:pPr>
         <w:pStyle w:val="Titre2"/>
         <w:rPr>
           <w:b/>
+          <w:color w:val="A8D08D" w:themeColor="accent6" w:themeTint="99"/>
           <w:sz w:val="44"/>
           <w:szCs w:val="44"/>
         </w:rPr>
@@ -71,42 +35,159 @@
       <w:r>
         <w:rPr>
           <w:b/>
+          <w:color w:val="ED7D31" w:themeColor="accent2"/>
           <w:sz w:val="44"/>
           <w:szCs w:val="44"/>
         </w:rPr>
-        <w:t>Objectifs</w:t>
-      </w:r>
-    </w:p>
-    <w:p/>
-    <w:p>
-      <w:r>
-        <w:t>Augmenter la visibilité de l’agence afin qu’elle se fasse connaître en dehors du pays Nantais.</w:t>
-      </w:r>
-    </w:p>
-    <w:p>
-      <w:r>
-        <w:t>Donner une image de marque, créer une ligne directrice de communication cross-canal permettant d’acquérir de la notoriété sur les réseaux sociaux</w:t>
-      </w:r>
-      <w:r>
-        <w:t>, de la visibilité et amener du trafic sur le site.</w:t>
-      </w:r>
-    </w:p>
-    <w:p/>
-    <w:p>
-      <w:pPr>
-        <w:pStyle w:val="Titre2"/>
-        <w:rPr>
-          <w:b/>
+        <w:t xml:space="preserve"> </w:t>
+      </w:r>
+      <w:r>
+        <w:rPr>
+          <w:b/>
+          <w:color w:val="A8D08D" w:themeColor="accent6" w:themeTint="99"/>
           <w:sz w:val="44"/>
           <w:szCs w:val="44"/>
         </w:rPr>
-      </w:pPr>
-      <w:r>
-        <w:rPr>
-          <w:b/>
+        <w:t>Romain</w:t>
+      </w:r>
+    </w:p>
+    <w:p>
+      <w:pPr>
+        <w:pStyle w:val="Titre2"/>
+        <w:rPr>
+          <w:b/>
+          <w:color w:val="000000" w:themeColor="text1"/>
           <w:sz w:val="44"/>
           <w:szCs w:val="44"/>
         </w:rPr>
+      </w:pPr>
+      <w:r>
+        <w:rPr>
+          <w:b/>
+          <w:color w:val="A8D08D" w:themeColor="accent6" w:themeTint="99"/>
+          <w:sz w:val="44"/>
+          <w:szCs w:val="44"/>
+        </w:rPr>
+        <w:t xml:space="preserve"> </w:t>
+      </w:r>
+      <w:proofErr w:type="spellStart"/>
+      <w:r>
+        <w:rPr>
+          <w:b/>
+          <w:color w:val="000000" w:themeColor="text1"/>
+          <w:sz w:val="44"/>
+          <w:szCs w:val="44"/>
+        </w:rPr>
+        <w:t>Benj</w:t>
+      </w:r>
+      <w:proofErr w:type="spellEnd"/>
+    </w:p>
+    <w:p/>
+    <w:p>
+      <w:pPr>
+        <w:pStyle w:val="Titre2"/>
+        <w:rPr>
+          <w:b/>
+          <w:sz w:val="44"/>
+          <w:szCs w:val="44"/>
+        </w:rPr>
+      </w:pPr>
+      <w:r>
+        <w:rPr>
+          <w:b/>
+          <w:sz w:val="44"/>
+          <w:szCs w:val="44"/>
+        </w:rPr>
+        <w:t>Contexte</w:t>
+      </w:r>
+    </w:p>
+    <w:p>
+      <w:proofErr w:type="spellStart"/>
+      <w:r>
+        <w:rPr>
+          <w:b/>
+          <w:i/>
+        </w:rPr>
+        <w:t>UnfoldConcept</w:t>
+      </w:r>
+      <w:proofErr w:type="spellEnd"/>
+      <w:r>
+        <w:t>, agence Web basée à Carquefou City est une agence spécialisée dans le développement Web (</w:t>
+      </w:r>
+      <w:proofErr w:type="spellStart"/>
+      <w:r>
+        <w:t>front-end</w:t>
+      </w:r>
+      <w:proofErr w:type="spellEnd"/>
+      <w:r>
+        <w:t>, back end et design d’interface).</w:t>
+      </w:r>
+    </w:p>
+    <w:p>
+      <w:r>
+        <w:t>La notoriété de l’agence ne décolle pas, le travail de communication digitale et marque employeur n’a pas été abouti au cours du développement de la structure.</w:t>
+      </w:r>
+    </w:p>
+    <w:p>
+      <w:r>
+        <w:t>Connue localement, mais via</w:t>
+      </w:r>
+      <w:r>
+        <w:t xml:space="preserve"> de</w:t>
+      </w:r>
+      <w:r>
+        <w:t xml:space="preserve"> fortes concurrences, son expertise est noyée dans la masse.</w:t>
+      </w:r>
+    </w:p>
+    <w:p/>
+    <w:p>
+      <w:pPr>
+        <w:pStyle w:val="Titre2"/>
+        <w:rPr>
+          <w:b/>
+          <w:sz w:val="44"/>
+          <w:szCs w:val="44"/>
+        </w:rPr>
+      </w:pPr>
+      <w:r>
+        <w:rPr>
+          <w:b/>
+          <w:sz w:val="44"/>
+          <w:szCs w:val="44"/>
+        </w:rPr>
+        <w:t>Objectifs</w:t>
+      </w:r>
+    </w:p>
+    <w:p/>
+    <w:p>
+      <w:r>
+        <w:t>Augmenter la visibilité de l’agence afin qu’elle se fasse connaître en dehors du pays Nantais.</w:t>
+      </w:r>
+    </w:p>
+    <w:p>
+      <w:r>
+        <w:t>Donner une image de marque, créer une ligne directrice de communication cross-canal permettant d’acquérir de la notoriété sur les réseaux sociaux</w:t>
+      </w:r>
+      <w:r>
+        <w:t>, de la visibilité et amener du trafic sur le site.</w:t>
+      </w:r>
+    </w:p>
+    <w:p/>
+    <w:p>
+      <w:pPr>
+        <w:pStyle w:val="Titre2"/>
+        <w:rPr>
+          <w:b/>
+          <w:sz w:val="44"/>
+          <w:szCs w:val="44"/>
+        </w:rPr>
+      </w:pPr>
+      <w:r>
+        <w:rPr>
+          <w:b/>
+          <w:sz w:val="44"/>
+          <w:szCs w:val="44"/>
+        </w:rPr>
         <w:t>Cibles</w:t>
       </w:r>
     </w:p>
@@ -176,6 +257,7 @@
         <w:rPr>
           <w:b/>
         </w:rPr>
+        <w:lastRenderedPageBreak/>
         <w:t xml:space="preserve">Facebook : </w:t>
       </w:r>
       <w:r>
@@ -219,10 +301,7 @@
     </w:p>
     <w:p>
       <w:r>
-        <w:t>Possibilité de ligne éditoriale mixée entre « articles de blog », publications humoristiques ou billets d’humeur</w:t>
-      </w:r>
-      <w:r>
-        <w:t xml:space="preserve"> et contenus orientés Pro comme « offres promotionnelles</w:t>
+        <w:t>Possibilité de ligne éditoriale mixée entre « articles de blog », publications humoristiques ou billets d’humeur et contenus orientés Pro comme « offres promotionnelles</w:t>
       </w:r>
       <w:r>
         <w:t> » ou « projets en cours ».</w:t>
@@ -403,34 +482,158 @@
       </w:r>
       <w:proofErr w:type="spellEnd"/>
       <w:r>
-        <w:t xml:space="preserve"> « décalé </w:t>
+        <w:t xml:space="preserve"> « décalé</w:t>
+      </w:r>
+      <w:r>
+        <w:t> » VS</w:t>
+      </w:r>
+      <w:r>
+        <w:t xml:space="preserve"> LinkedIn « pro</w:t>
+      </w:r>
+      <w:r>
+        <w:t xml:space="preserve"> - </w:t>
+      </w:r>
+      <w:r>
+        <w:t>soft »)</w:t>
+      </w:r>
+    </w:p>
+    <w:p/>
+    <w:p>
+      <w:pPr>
+        <w:rPr>
+          <w:color w:val="ED7D31" w:themeColor="accent2"/>
+        </w:rPr>
+      </w:pPr>
+      <w:r>
+        <w:rPr>
+          <w:color w:val="ED7D31" w:themeColor="accent2"/>
+        </w:rPr>
+        <w:t xml:space="preserve">Thématiques majeures : Dev, </w:t>
+      </w:r>
+      <w:proofErr w:type="spellStart"/>
+      <w:r>
+        <w:rPr>
+          <w:color w:val="ED7D31" w:themeColor="accent2"/>
+        </w:rPr>
+        <w:t>Inté</w:t>
+      </w:r>
+      <w:proofErr w:type="spellEnd"/>
+      <w:r>
+        <w:rPr>
+          <w:color w:val="ED7D31" w:themeColor="accent2"/>
+        </w:rPr>
+        <w:t>, Créa, Visibilité</w:t>
+      </w:r>
+    </w:p>
+    <w:p>
+      <w:r>
+        <w:lastRenderedPageBreak/>
+        <w:t xml:space="preserve">Type de </w:t>
       </w:r>
       <w:proofErr w:type="gramStart"/>
       <w:r>
-        <w:t>«  VS</w:t>
+        <w:rPr>
+          <w:b/>
+        </w:rPr>
+        <w:t>POST</w:t>
+      </w:r>
+      <w:r>
+        <w:rPr>
+          <w:b/>
+        </w:rPr>
+        <w:t xml:space="preserve">  N</w:t>
       </w:r>
       <w:proofErr w:type="gramEnd"/>
       <w:r>
-        <w:t xml:space="preserve"> LinkedIn « pro soft »)</w:t>
+        <w:t> :</w:t>
+      </w:r>
+    </w:p>
+    <w:p>
+      <w:pPr>
+        <w:pStyle w:val="Paragraphedeliste"/>
+        <w:numPr>
+          <w:ilvl w:val="0"/>
+          <w:numId w:val="4"/>
+        </w:numPr>
+      </w:pPr>
+      <w:r>
+        <w:t>Contenu</w:t>
+      </w:r>
+    </w:p>
+    <w:p>
+      <w:pPr>
+        <w:pStyle w:val="Paragraphedeliste"/>
+        <w:numPr>
+          <w:ilvl w:val="0"/>
+          <w:numId w:val="4"/>
+        </w:numPr>
+      </w:pPr>
+      <w:r>
+        <w:t>Cibles</w:t>
+      </w:r>
+    </w:p>
+    <w:p>
+      <w:pPr>
+        <w:pStyle w:val="Paragraphedeliste"/>
+        <w:numPr>
+          <w:ilvl w:val="0"/>
+          <w:numId w:val="4"/>
+        </w:numPr>
+      </w:pPr>
+      <w:r>
+        <w:t>Ton à adopter</w:t>
       </w:r>
     </w:p>
     <w:p/>
     <w:p>
       <w:r>
-        <w:t>Contenu</w:t>
-      </w:r>
-    </w:p>
-    <w:p>
-      <w:r>
-        <w:t>Cibles</w:t>
-      </w:r>
-    </w:p>
-    <w:p>
-      <w:r>
-        <w:t>Ton à adopter</w:t>
+        <w:rPr>
+          <w:b/>
+          <w:sz w:val="30"/>
+          <w:szCs w:val="30"/>
+        </w:rPr>
+        <w:t>N</w:t>
+      </w:r>
+      <w:r>
+        <w:t xml:space="preserve"> = Billet de blog / </w:t>
+      </w:r>
+      <w:proofErr w:type="spellStart"/>
+      <w:r>
+        <w:t>Repost</w:t>
+      </w:r>
+      <w:proofErr w:type="spellEnd"/>
+      <w:r>
+        <w:t xml:space="preserve"> de Veille Techno – Illustration ou visuel &amp; blague de Geek – Pensées du jour – Offres promos/ Publicité Perso – News sur projets / Ambiance </w:t>
+      </w:r>
+      <w:proofErr w:type="gramStart"/>
+      <w:r>
+        <w:t>d’équipe  -</w:t>
+      </w:r>
+      <w:proofErr w:type="gramEnd"/>
+      <w:r>
+        <w:t xml:space="preserve"> </w:t>
+      </w:r>
+      <w:proofErr w:type="spellStart"/>
+      <w:r>
+        <w:rPr>
+          <w:color w:val="ED7D31" w:themeColor="accent2"/>
+        </w:rPr>
+        <w:t>Recap</w:t>
+      </w:r>
+      <w:proofErr w:type="spellEnd"/>
+      <w:r>
+        <w:rPr>
+          <w:color w:val="ED7D31" w:themeColor="accent2"/>
+        </w:rPr>
+        <w:t xml:space="preserve"> de semaine</w:t>
       </w:r>
     </w:p>
     <w:p/>
+    <w:p>
+      <w:pPr>
+        <w:pStyle w:val="Paragraphedeliste"/>
+      </w:pPr>
+    </w:p>
     <w:p/>
     <w:p>
       <w:pPr>
@@ -447,7 +650,6 @@
           <w:sz w:val="44"/>
           <w:szCs w:val="44"/>
         </w:rPr>
-        <w:lastRenderedPageBreak/>
         <w:t>Facteurs clés de succès</w:t>
       </w:r>
     </w:p>
@@ -500,18 +702,112 @@
     <w:p>
       <w:pPr>
         <w:rPr>
-          <w:rFonts w:ascii="Lato" w:eastAsia="Lato" w:hAnsi="Lato" w:cs="Lato"/>
-          <w:sz w:val="24"/>
-          <w:szCs w:val="24"/>
-        </w:rPr>
-      </w:pPr>
-      <w:r>
-        <w:rPr>
-          <w:rFonts w:ascii="Lato" w:eastAsia="Lato" w:hAnsi="Lato" w:cs="Lato"/>
-          <w:sz w:val="24"/>
-          <w:szCs w:val="24"/>
-        </w:rPr>
-        <w:t xml:space="preserve">Par réseaux, nombre de </w:t>
+          <w:b/>
+          <w:u w:val="single"/>
+        </w:rPr>
+      </w:pPr>
+      <w:r>
+        <w:rPr>
+          <w:b/>
+          <w:u w:val="single"/>
+        </w:rPr>
+        <w:t>BUT :</w:t>
+      </w:r>
+    </w:p>
+    <w:p>
+      <w:pPr>
+        <w:rPr>
+          <w:rFonts w:ascii="Lato" w:eastAsia="Lato" w:hAnsi="Lato" w:cs="Lato"/>
+          <w:sz w:val="24"/>
+          <w:szCs w:val="24"/>
+        </w:rPr>
+      </w:pPr>
+      <w:r>
+        <w:rPr>
+          <w:rFonts w:ascii="Lato" w:eastAsia="Lato" w:hAnsi="Lato" w:cs="Lato"/>
+          <w:sz w:val="24"/>
+          <w:szCs w:val="24"/>
+        </w:rPr>
+        <w:t>Diffusion en continue, cross canal, information qualitative, anticiper des évènements récurrents, créer des partenariats et/ou opérations performantes.</w:t>
+      </w:r>
+    </w:p>
+    <w:p>
+      <w:pPr>
+        <w:rPr>
+          <w:rFonts w:ascii="Lato" w:eastAsia="Lato" w:hAnsi="Lato" w:cs="Lato"/>
+          <w:sz w:val="24"/>
+          <w:szCs w:val="24"/>
+        </w:rPr>
+      </w:pPr>
+    </w:p>
+    <w:p>
+      <w:pPr>
+        <w:rPr>
+          <w:rFonts w:ascii="Lato" w:eastAsia="Lato" w:hAnsi="Lato" w:cs="Lato"/>
+          <w:b/>
+          <w:sz w:val="24"/>
+          <w:szCs w:val="24"/>
+          <w:u w:val="single"/>
+        </w:rPr>
+      </w:pPr>
+      <w:r>
+        <w:rPr>
+          <w:rFonts w:ascii="Lato" w:eastAsia="Lato" w:hAnsi="Lato" w:cs="Lato"/>
+          <w:b/>
+          <w:sz w:val="24"/>
+          <w:szCs w:val="24"/>
+          <w:u w:val="single"/>
+        </w:rPr>
+        <w:t>Nous définirons ici :</w:t>
+      </w:r>
+    </w:p>
+    <w:p>
+      <w:pPr>
+        <w:rPr>
+          <w:rFonts w:ascii="Lato" w:eastAsia="Lato" w:hAnsi="Lato" w:cs="Lato"/>
+          <w:sz w:val="24"/>
+          <w:szCs w:val="24"/>
+        </w:rPr>
+      </w:pPr>
+      <w:r>
+        <w:rPr>
+          <w:rFonts w:ascii="Lato" w:eastAsia="Lato" w:hAnsi="Lato" w:cs="Lato"/>
+          <w:sz w:val="24"/>
+          <w:szCs w:val="24"/>
+        </w:rPr>
+        <w:t>Par réseaux</w:t>
+      </w:r>
+      <w:r>
+        <w:rPr>
+          <w:rFonts w:ascii="Lato" w:eastAsia="Lato" w:hAnsi="Lato" w:cs="Lato"/>
+          <w:sz w:val="24"/>
+          <w:szCs w:val="24"/>
+        </w:rPr>
+        <w:t xml:space="preserve"> définis comme pertinents</w:t>
+      </w:r>
+      <w:r>
+        <w:rPr>
+          <w:rFonts w:ascii="Lato" w:eastAsia="Lato" w:hAnsi="Lato" w:cs="Lato"/>
+          <w:sz w:val="24"/>
+          <w:szCs w:val="24"/>
+        </w:rPr>
+        <w:t>,</w:t>
+      </w:r>
+      <w:r>
+        <w:rPr>
+          <w:rFonts w:ascii="Lato" w:eastAsia="Lato" w:hAnsi="Lato" w:cs="Lato"/>
+          <w:sz w:val="24"/>
+          <w:szCs w:val="24"/>
+        </w:rPr>
+        <w:t xml:space="preserve"> le</w:t>
+      </w:r>
+      <w:r>
+        <w:rPr>
+          <w:rFonts w:ascii="Lato" w:eastAsia="Lato" w:hAnsi="Lato" w:cs="Lato"/>
+          <w:sz w:val="24"/>
+          <w:szCs w:val="24"/>
+        </w:rPr>
+        <w:t xml:space="preserve"> nombre de </w:t>
       </w:r>
       <w:proofErr w:type="spellStart"/>
       <w:r>
@@ -529,34 +825,872 @@
           <w:sz w:val="24"/>
           <w:szCs w:val="24"/>
         </w:rPr>
-        <w:t xml:space="preserve"> prévus, type de contenu (pour répondre aux 9 points qualités des publications)</w:t>
-      </w:r>
-    </w:p>
-    <w:p>
-      <w:pPr>
-        <w:rPr>
-          <w:rFonts w:ascii="Lato" w:eastAsia="Lato" w:hAnsi="Lato" w:cs="Lato"/>
-          <w:sz w:val="24"/>
-          <w:szCs w:val="24"/>
-        </w:rPr>
-      </w:pPr>
-    </w:p>
-    <w:p>
-      <w:pPr>
-        <w:rPr>
-          <w:rFonts w:ascii="Lato" w:eastAsia="Lato" w:hAnsi="Lato" w:cs="Lato"/>
-          <w:sz w:val="24"/>
-          <w:szCs w:val="24"/>
+        <w:t xml:space="preserve"> prévus, type de contenu (</w:t>
+      </w:r>
+      <w:r>
+        <w:rPr>
+          <w:rFonts w:ascii="Lato" w:eastAsia="Lato" w:hAnsi="Lato" w:cs="Lato"/>
+          <w:sz w:val="24"/>
+          <w:szCs w:val="24"/>
+        </w:rPr>
+        <w:t xml:space="preserve">afin de </w:t>
+      </w:r>
+      <w:r>
+        <w:rPr>
+          <w:rFonts w:ascii="Lato" w:eastAsia="Lato" w:hAnsi="Lato" w:cs="Lato"/>
+          <w:sz w:val="24"/>
+          <w:szCs w:val="24"/>
+        </w:rPr>
+        <w:t>répondre aux 9 points qualités</w:t>
+      </w:r>
+      <w:r>
+        <w:rPr>
+          <w:rFonts w:ascii="Lato" w:eastAsia="Lato" w:hAnsi="Lato" w:cs="Lato"/>
+          <w:sz w:val="24"/>
+          <w:szCs w:val="24"/>
+        </w:rPr>
+        <w:t>)</w:t>
+      </w:r>
+    </w:p>
+    <w:p>
+      <w:pPr>
+        <w:rPr>
+          <w:rFonts w:ascii="Lato" w:eastAsia="Lato" w:hAnsi="Lato" w:cs="Lato"/>
+          <w:sz w:val="24"/>
+          <w:szCs w:val="24"/>
+        </w:rPr>
+      </w:pPr>
+    </w:p>
+    <w:p>
+      <w:pPr>
+        <w:rPr>
+          <w:rFonts w:ascii="Lato" w:eastAsia="Lato" w:hAnsi="Lato" w:cs="Lato"/>
+          <w:sz w:val="24"/>
+          <w:szCs w:val="24"/>
+        </w:rPr>
+      </w:pPr>
+      <w:r>
+        <w:rPr>
+          <w:rFonts w:ascii="Lato" w:eastAsia="Lato" w:hAnsi="Lato" w:cs="Lato"/>
+          <w:sz w:val="24"/>
+          <w:szCs w:val="24"/>
+        </w:rPr>
+        <w:t>Positionner les types de contenus définis en fonction de :</w:t>
+      </w:r>
+    </w:p>
+    <w:p>
+      <w:pPr>
+        <w:rPr>
+          <w:rFonts w:ascii="Lato" w:eastAsia="Lato" w:hAnsi="Lato" w:cs="Lato"/>
+          <w:sz w:val="24"/>
+          <w:szCs w:val="24"/>
+        </w:rPr>
+      </w:pPr>
+      <w:r>
+        <w:rPr>
+          <w:rFonts w:ascii="Lato" w:eastAsia="Lato" w:hAnsi="Lato" w:cs="Lato"/>
+          <w:sz w:val="24"/>
+          <w:szCs w:val="24"/>
+        </w:rPr>
+        <w:t>Quoi ? Quand ? sur Quel réseaux ?</w:t>
+      </w:r>
+    </w:p>
+    <w:p>
+      <w:pPr>
+        <w:rPr>
+          <w:rFonts w:ascii="Lato" w:eastAsia="Lato" w:hAnsi="Lato" w:cs="Lato"/>
+          <w:sz w:val="24"/>
+          <w:szCs w:val="24"/>
+        </w:rPr>
+      </w:pPr>
+      <w:r>
+        <w:rPr>
+          <w:rFonts w:ascii="Lato" w:eastAsia="Lato" w:hAnsi="Lato" w:cs="Lato"/>
+          <w:sz w:val="24"/>
+          <w:szCs w:val="24"/>
+        </w:rPr>
+        <w:t>Ex : on ne postera pas un billet d’humour</w:t>
+      </w:r>
+      <w:r>
+        <w:rPr>
+          <w:rFonts w:ascii="Lato" w:eastAsia="Lato" w:hAnsi="Lato" w:cs="Lato"/>
+          <w:sz w:val="24"/>
+          <w:szCs w:val="24"/>
+        </w:rPr>
+        <w:t xml:space="preserve"> « dev »</w:t>
+      </w:r>
+      <w:r>
+        <w:rPr>
+          <w:rFonts w:ascii="Lato" w:eastAsia="Lato" w:hAnsi="Lato" w:cs="Lato"/>
+          <w:sz w:val="24"/>
+          <w:szCs w:val="24"/>
+        </w:rPr>
+        <w:t xml:space="preserve"> un jeudi soir sur </w:t>
+      </w:r>
+      <w:proofErr w:type="spellStart"/>
+      <w:r>
+        <w:rPr>
+          <w:rFonts w:ascii="Lato" w:eastAsia="Lato" w:hAnsi="Lato" w:cs="Lato"/>
+          <w:sz w:val="24"/>
+          <w:szCs w:val="24"/>
+        </w:rPr>
+        <w:t>Linkedin</w:t>
+      </w:r>
+      <w:proofErr w:type="spellEnd"/>
+      <w:r>
+        <w:rPr>
+          <w:rFonts w:ascii="Lato" w:eastAsia="Lato" w:hAnsi="Lato" w:cs="Lato"/>
+          <w:sz w:val="24"/>
+          <w:szCs w:val="24"/>
+        </w:rPr>
+        <w:t xml:space="preserve"> (pertinence bof, audience mauvaise et propos pas en adéquation avec le réseau</w:t>
+      </w:r>
+      <w:r>
+        <w:rPr>
+          <w:rFonts w:ascii="Lato" w:eastAsia="Lato" w:hAnsi="Lato" w:cs="Lato"/>
+          <w:sz w:val="24"/>
+          <w:szCs w:val="24"/>
+        </w:rPr>
+        <w:t>)</w:t>
+      </w:r>
+    </w:p>
+    <w:p>
+      <w:pPr>
+        <w:rPr>
+          <w:rFonts w:ascii="Lato" w:eastAsia="Lato" w:hAnsi="Lato" w:cs="Lato"/>
+          <w:sz w:val="24"/>
+          <w:szCs w:val="24"/>
+        </w:rPr>
+      </w:pPr>
+    </w:p>
+    <w:p>
+      <w:pPr>
+        <w:rPr>
+          <w:color w:val="ED7D31" w:themeColor="accent2"/>
+        </w:rPr>
+      </w:pPr>
+      <w:r>
+        <w:rPr>
+          <w:color w:val="ED7D31" w:themeColor="accent2"/>
+        </w:rPr>
+        <w:lastRenderedPageBreak/>
+        <w:t>Je conseille seulement ces deux réseaux sociaux</w:t>
+      </w:r>
+      <w:r>
+        <w:rPr>
+          <w:color w:val="ED7D31" w:themeColor="accent2"/>
+        </w:rPr>
+        <w:t xml:space="preserve"> (</w:t>
+      </w:r>
+      <w:proofErr w:type="spellStart"/>
+      <w:r>
+        <w:rPr>
+          <w:color w:val="ED7D31" w:themeColor="accent2"/>
+        </w:rPr>
+        <w:t>cf</w:t>
+      </w:r>
+      <w:proofErr w:type="spellEnd"/>
+      <w:r>
+        <w:rPr>
+          <w:color w:val="ED7D31" w:themeColor="accent2"/>
+        </w:rPr>
+        <w:t xml:space="preserve"> Fb et LinkedIn)</w:t>
+      </w:r>
+      <w:r>
+        <w:rPr>
+          <w:color w:val="ED7D31" w:themeColor="accent2"/>
+        </w:rPr>
+        <w:t xml:space="preserve">, Twitter plus pour entreprise à personne ce n’est pas le cas pour l’agence on vise des entreprises, de même pour Instagram. Et surement trop petite communauté à suivre la page. </w:t>
+      </w:r>
+    </w:p>
+    <w:p>
+      <w:pPr>
+        <w:rPr>
+          <w:color w:val="ED7D31" w:themeColor="accent2"/>
+        </w:rPr>
+      </w:pPr>
+    </w:p>
+    <w:p>
+      <w:pPr>
+        <w:rPr>
+          <w:color w:val="ED7D31" w:themeColor="accent2"/>
+        </w:rPr>
+      </w:pPr>
+    </w:p>
+    <w:p>
+      <w:pPr>
+        <w:rPr>
+          <w:color w:val="ED7D31" w:themeColor="accent2"/>
+        </w:rPr>
+      </w:pPr>
+    </w:p>
+    <w:p>
+      <w:pPr>
+        <w:rPr>
+          <w:color w:val="ED7D31" w:themeColor="accent2"/>
           <w:u w:val="single"/>
         </w:rPr>
       </w:pPr>
       <w:r>
         <w:rPr>
-          <w:rFonts w:ascii="Lato" w:eastAsia="Lato" w:hAnsi="Lato" w:cs="Lato"/>
-          <w:sz w:val="24"/>
-          <w:szCs w:val="24"/>
+          <w:color w:val="ED7D31" w:themeColor="accent2"/>
           <w:u w:val="single"/>
         </w:rPr>
+        <w:t>Planning de publication :</w:t>
+      </w:r>
+    </w:p>
+    <w:p>
+      <w:pPr>
+        <w:pStyle w:val="Titre2"/>
+        <w:rPr>
+          <w:b/>
+          <w:color w:val="ED7D31" w:themeColor="accent2"/>
+        </w:rPr>
+      </w:pPr>
+      <w:r>
+        <w:rPr>
+          <w:b/>
+          <w:color w:val="ED7D31" w:themeColor="accent2"/>
+        </w:rPr>
+        <w:t>Semaine A</w:t>
+      </w:r>
+    </w:p>
+    <w:tbl>
+      <w:tblPr>
+        <w:tblStyle w:val="Grilledutableau"/>
+        <w:tblW w:w="0" w:type="auto"/>
+        <w:tblInd w:w="360" w:type="dxa"/>
+        <w:tblLook w:val="04A0" w:firstRow="1" w:lastRow="0" w:firstColumn="1" w:lastColumn="0" w:noHBand="0" w:noVBand="1"/>
+      </w:tblPr>
+      <w:tblGrid>
+        <w:gridCol w:w="1220"/>
+        <w:gridCol w:w="1226"/>
+        <w:gridCol w:w="1262"/>
+        <w:gridCol w:w="1217"/>
+        <w:gridCol w:w="1262"/>
+        <w:gridCol w:w="1242"/>
+        <w:gridCol w:w="1273"/>
+      </w:tblGrid>
+      <w:tr>
+        <w:tc>
+          <w:tcPr>
+            <w:tcW w:w="1294" w:type="dxa"/>
+          </w:tcPr>
+          <w:p>
+            <w:pPr>
+              <w:rPr>
+                <w:color w:val="ED7D31" w:themeColor="accent2"/>
+              </w:rPr>
+            </w:pPr>
+            <w:r>
+              <w:rPr>
+                <w:color w:val="ED7D31" w:themeColor="accent2"/>
+              </w:rPr>
+              <w:t>Lundi</w:t>
+            </w:r>
+          </w:p>
+        </w:tc>
+        <w:tc>
+          <w:tcPr>
+            <w:tcW w:w="1294" w:type="dxa"/>
+          </w:tcPr>
+          <w:p>
+            <w:pPr>
+              <w:rPr>
+                <w:color w:val="ED7D31" w:themeColor="accent2"/>
+              </w:rPr>
+            </w:pPr>
+            <w:r>
+              <w:rPr>
+                <w:color w:val="ED7D31" w:themeColor="accent2"/>
+              </w:rPr>
+              <w:t>Mardi</w:t>
+            </w:r>
+          </w:p>
+        </w:tc>
+        <w:tc>
+          <w:tcPr>
+            <w:tcW w:w="1294" w:type="dxa"/>
+          </w:tcPr>
+          <w:p>
+            <w:pPr>
+              <w:rPr>
+                <w:color w:val="ED7D31" w:themeColor="accent2"/>
+              </w:rPr>
+            </w:pPr>
+            <w:r>
+              <w:rPr>
+                <w:color w:val="ED7D31" w:themeColor="accent2"/>
+              </w:rPr>
+              <w:t>Mercredi</w:t>
+            </w:r>
+          </w:p>
+        </w:tc>
+        <w:tc>
+          <w:tcPr>
+            <w:tcW w:w="1295" w:type="dxa"/>
+          </w:tcPr>
+          <w:p>
+            <w:pPr>
+              <w:rPr>
+                <w:color w:val="ED7D31" w:themeColor="accent2"/>
+              </w:rPr>
+            </w:pPr>
+            <w:r>
+              <w:rPr>
+                <w:color w:val="ED7D31" w:themeColor="accent2"/>
+              </w:rPr>
+              <w:t>Jeudi</w:t>
+            </w:r>
+          </w:p>
+        </w:tc>
+        <w:tc>
+          <w:tcPr>
+            <w:tcW w:w="1295" w:type="dxa"/>
+          </w:tcPr>
+          <w:p>
+            <w:pPr>
+              <w:rPr>
+                <w:color w:val="ED7D31" w:themeColor="accent2"/>
+              </w:rPr>
+            </w:pPr>
+            <w:r>
+              <w:rPr>
+                <w:color w:val="ED7D31" w:themeColor="accent2"/>
+              </w:rPr>
+              <w:t>Vendredi</w:t>
+            </w:r>
+          </w:p>
+        </w:tc>
+        <w:tc>
+          <w:tcPr>
+            <w:tcW w:w="1295" w:type="dxa"/>
+          </w:tcPr>
+          <w:p>
+            <w:pPr>
+              <w:rPr>
+                <w:color w:val="ED7D31" w:themeColor="accent2"/>
+              </w:rPr>
+            </w:pPr>
+            <w:r>
+              <w:rPr>
+                <w:color w:val="ED7D31" w:themeColor="accent2"/>
+              </w:rPr>
+              <w:t>Samedi</w:t>
+            </w:r>
+          </w:p>
+        </w:tc>
+        <w:tc>
+          <w:tcPr>
+            <w:tcW w:w="1295" w:type="dxa"/>
+          </w:tcPr>
+          <w:p>
+            <w:pPr>
+              <w:rPr>
+                <w:color w:val="ED7D31" w:themeColor="accent2"/>
+              </w:rPr>
+            </w:pPr>
+            <w:r>
+              <w:rPr>
+                <w:color w:val="ED7D31" w:themeColor="accent2"/>
+              </w:rPr>
+              <w:t>Dimanche</w:t>
+            </w:r>
+          </w:p>
+        </w:tc>
+      </w:tr>
+      <w:tr>
+        <w:tc>
+          <w:tcPr>
+            <w:tcW w:w="1294" w:type="dxa"/>
+          </w:tcPr>
+          <w:p>
+            <w:pPr>
+              <w:rPr>
+                <w:color w:val="ED7D31" w:themeColor="accent2"/>
+              </w:rPr>
+            </w:pPr>
+            <w:r>
+              <w:rPr>
+                <w:color w:val="ED7D31" w:themeColor="accent2"/>
+              </w:rPr>
+              <w:t>Midi</w:t>
+            </w:r>
+          </w:p>
+        </w:tc>
+        <w:tc>
+          <w:tcPr>
+            <w:tcW w:w="1294" w:type="dxa"/>
+          </w:tcPr>
+          <w:p>
+            <w:pPr>
+              <w:rPr>
+                <w:color w:val="ED7D31" w:themeColor="accent2"/>
+              </w:rPr>
+            </w:pPr>
+          </w:p>
+        </w:tc>
+        <w:tc>
+          <w:tcPr>
+            <w:tcW w:w="1294" w:type="dxa"/>
+          </w:tcPr>
+          <w:p>
+            <w:pPr>
+              <w:rPr>
+                <w:color w:val="ED7D31" w:themeColor="accent2"/>
+              </w:rPr>
+            </w:pPr>
+          </w:p>
+        </w:tc>
+        <w:tc>
+          <w:tcPr>
+            <w:tcW w:w="1295" w:type="dxa"/>
+          </w:tcPr>
+          <w:p>
+            <w:pPr>
+              <w:rPr>
+                <w:color w:val="ED7D31" w:themeColor="accent2"/>
+              </w:rPr>
+            </w:pPr>
+            <w:r>
+              <w:rPr>
+                <w:color w:val="ED7D31" w:themeColor="accent2"/>
+              </w:rPr>
+              <w:t xml:space="preserve">Soir </w:t>
+            </w:r>
+          </w:p>
+        </w:tc>
+        <w:tc>
+          <w:tcPr>
+            <w:tcW w:w="1295" w:type="dxa"/>
+          </w:tcPr>
+          <w:p>
+            <w:pPr>
+              <w:rPr>
+                <w:color w:val="ED7D31" w:themeColor="accent2"/>
+              </w:rPr>
+            </w:pPr>
+          </w:p>
+        </w:tc>
+        <w:tc>
+          <w:tcPr>
+            <w:tcW w:w="1295" w:type="dxa"/>
+          </w:tcPr>
+          <w:p>
+            <w:pPr>
+              <w:rPr>
+                <w:color w:val="ED7D31" w:themeColor="accent2"/>
+              </w:rPr>
+            </w:pPr>
+          </w:p>
+        </w:tc>
+        <w:tc>
+          <w:tcPr>
+            <w:tcW w:w="1295" w:type="dxa"/>
+          </w:tcPr>
+          <w:p>
+            <w:pPr>
+              <w:rPr>
+                <w:color w:val="ED7D31" w:themeColor="accent2"/>
+              </w:rPr>
+            </w:pPr>
+          </w:p>
+        </w:tc>
+      </w:tr>
+    </w:tbl>
+    <w:p>
+      <w:pPr>
+        <w:ind w:left="360"/>
+        <w:rPr>
+          <w:color w:val="ED7D31" w:themeColor="accent2"/>
+        </w:rPr>
+      </w:pPr>
+    </w:p>
+    <w:p>
+      <w:pPr>
+        <w:ind w:left="360"/>
+        <w:rPr>
+          <w:color w:val="ED7D31" w:themeColor="accent2"/>
+        </w:rPr>
+      </w:pPr>
+      <w:r>
+        <w:rPr>
+          <w:color w:val="ED7D31" w:themeColor="accent2"/>
+        </w:rPr>
+        <w:t xml:space="preserve">Lundi midi : petit </w:t>
+      </w:r>
+      <w:proofErr w:type="spellStart"/>
+      <w:r>
+        <w:rPr>
+          <w:color w:val="ED7D31" w:themeColor="accent2"/>
+        </w:rPr>
+        <w:t>recap</w:t>
+      </w:r>
+      <w:proofErr w:type="spellEnd"/>
+      <w:r>
+        <w:rPr>
+          <w:color w:val="ED7D31" w:themeColor="accent2"/>
+        </w:rPr>
+        <w:t xml:space="preserve"> de semaine dernière + celle à venir</w:t>
+      </w:r>
+    </w:p>
+    <w:p>
+      <w:pPr>
+        <w:ind w:left="360"/>
+        <w:rPr>
+          <w:color w:val="ED7D31" w:themeColor="accent2"/>
+        </w:rPr>
+      </w:pPr>
+      <w:r>
+        <w:rPr>
+          <w:color w:val="ED7D31" w:themeColor="accent2"/>
+        </w:rPr>
+        <w:t>Jeudi soir : Quotidien de l’agence</w:t>
+      </w:r>
+    </w:p>
+    <w:p>
+      <w:pPr>
+        <w:ind w:left="360"/>
+        <w:rPr>
+          <w:color w:val="ED7D31" w:themeColor="accent2"/>
+        </w:rPr>
+      </w:pPr>
+    </w:p>
+    <w:p>
+      <w:pPr>
+        <w:pStyle w:val="Titre2"/>
+        <w:rPr>
+          <w:b/>
+          <w:color w:val="ED7D31" w:themeColor="accent2"/>
+        </w:rPr>
+      </w:pPr>
+      <w:r>
+        <w:rPr>
+          <w:b/>
+          <w:color w:val="ED7D31" w:themeColor="accent2"/>
+        </w:rPr>
+        <w:t>Semaine B</w:t>
+      </w:r>
+    </w:p>
+    <w:tbl>
+      <w:tblPr>
+        <w:tblStyle w:val="Grilledutableau"/>
+        <w:tblW w:w="0" w:type="auto"/>
+        <w:tblInd w:w="360" w:type="dxa"/>
+        <w:tblLook w:val="04A0" w:firstRow="1" w:lastRow="0" w:firstColumn="1" w:lastColumn="0" w:noHBand="0" w:noVBand="1"/>
+      </w:tblPr>
+      <w:tblGrid>
+        <w:gridCol w:w="1220"/>
+        <w:gridCol w:w="1226"/>
+        <w:gridCol w:w="1262"/>
+        <w:gridCol w:w="1217"/>
+        <w:gridCol w:w="1262"/>
+        <w:gridCol w:w="1242"/>
+        <w:gridCol w:w="1273"/>
+      </w:tblGrid>
+      <w:tr>
+        <w:tc>
+          <w:tcPr>
+            <w:tcW w:w="1294" w:type="dxa"/>
+          </w:tcPr>
+          <w:p>
+            <w:pPr>
+              <w:rPr>
+                <w:color w:val="ED7D31" w:themeColor="accent2"/>
+              </w:rPr>
+            </w:pPr>
+            <w:r>
+              <w:rPr>
+                <w:color w:val="ED7D31" w:themeColor="accent2"/>
+              </w:rPr>
+              <w:t>Lundi</w:t>
+            </w:r>
+          </w:p>
+        </w:tc>
+        <w:tc>
+          <w:tcPr>
+            <w:tcW w:w="1294" w:type="dxa"/>
+          </w:tcPr>
+          <w:p>
+            <w:pPr>
+              <w:rPr>
+                <w:color w:val="ED7D31" w:themeColor="accent2"/>
+              </w:rPr>
+            </w:pPr>
+            <w:r>
+              <w:rPr>
+                <w:color w:val="ED7D31" w:themeColor="accent2"/>
+              </w:rPr>
+              <w:t xml:space="preserve">Mardi </w:t>
+            </w:r>
+          </w:p>
+        </w:tc>
+        <w:tc>
+          <w:tcPr>
+            <w:tcW w:w="1294" w:type="dxa"/>
+          </w:tcPr>
+          <w:p>
+            <w:pPr>
+              <w:rPr>
+                <w:color w:val="ED7D31" w:themeColor="accent2"/>
+              </w:rPr>
+            </w:pPr>
+            <w:r>
+              <w:rPr>
+                <w:color w:val="ED7D31" w:themeColor="accent2"/>
+              </w:rPr>
+              <w:t>Mercredi</w:t>
+            </w:r>
+          </w:p>
+        </w:tc>
+        <w:tc>
+          <w:tcPr>
+            <w:tcW w:w="1295" w:type="dxa"/>
+          </w:tcPr>
+          <w:p>
+            <w:pPr>
+              <w:rPr>
+                <w:color w:val="ED7D31" w:themeColor="accent2"/>
+              </w:rPr>
+            </w:pPr>
+            <w:r>
+              <w:rPr>
+                <w:color w:val="ED7D31" w:themeColor="accent2"/>
+              </w:rPr>
+              <w:t>Jeudi</w:t>
+            </w:r>
+          </w:p>
+        </w:tc>
+        <w:tc>
+          <w:tcPr>
+            <w:tcW w:w="1295" w:type="dxa"/>
+          </w:tcPr>
+          <w:p>
+            <w:pPr>
+              <w:rPr>
+                <w:color w:val="ED7D31" w:themeColor="accent2"/>
+              </w:rPr>
+            </w:pPr>
+            <w:r>
+              <w:rPr>
+                <w:color w:val="ED7D31" w:themeColor="accent2"/>
+              </w:rPr>
+              <w:t>Vendredi</w:t>
+            </w:r>
+          </w:p>
+        </w:tc>
+        <w:tc>
+          <w:tcPr>
+            <w:tcW w:w="1295" w:type="dxa"/>
+          </w:tcPr>
+          <w:p>
+            <w:pPr>
+              <w:rPr>
+                <w:color w:val="ED7D31" w:themeColor="accent2"/>
+              </w:rPr>
+            </w:pPr>
+            <w:r>
+              <w:rPr>
+                <w:color w:val="ED7D31" w:themeColor="accent2"/>
+              </w:rPr>
+              <w:t>Samedi</w:t>
+            </w:r>
+          </w:p>
+        </w:tc>
+        <w:tc>
+          <w:tcPr>
+            <w:tcW w:w="1295" w:type="dxa"/>
+          </w:tcPr>
+          <w:p>
+            <w:pPr>
+              <w:rPr>
+                <w:color w:val="ED7D31" w:themeColor="accent2"/>
+              </w:rPr>
+            </w:pPr>
+            <w:r>
+              <w:rPr>
+                <w:color w:val="ED7D31" w:themeColor="accent2"/>
+              </w:rPr>
+              <w:t>Dimanche</w:t>
+            </w:r>
+          </w:p>
+        </w:tc>
+      </w:tr>
+      <w:tr>
+        <w:tc>
+          <w:tcPr>
+            <w:tcW w:w="1294" w:type="dxa"/>
+          </w:tcPr>
+          <w:p>
+            <w:pPr>
+              <w:rPr>
+                <w:color w:val="ED7D31" w:themeColor="accent2"/>
+              </w:rPr>
+            </w:pPr>
+          </w:p>
+        </w:tc>
+        <w:tc>
+          <w:tcPr>
+            <w:tcW w:w="1294" w:type="dxa"/>
+          </w:tcPr>
+          <w:p>
+            <w:pPr>
+              <w:rPr>
+                <w:color w:val="ED7D31" w:themeColor="accent2"/>
+              </w:rPr>
+            </w:pPr>
+          </w:p>
+        </w:tc>
+        <w:tc>
+          <w:tcPr>
+            <w:tcW w:w="1294" w:type="dxa"/>
+          </w:tcPr>
+          <w:p>
+            <w:pPr>
+              <w:rPr>
+                <w:color w:val="ED7D31" w:themeColor="accent2"/>
+              </w:rPr>
+            </w:pPr>
+            <w:r>
+              <w:rPr>
+                <w:color w:val="ED7D31" w:themeColor="accent2"/>
+              </w:rPr>
+              <w:t>Soir</w:t>
+            </w:r>
+          </w:p>
+        </w:tc>
+        <w:tc>
+          <w:tcPr>
+            <w:tcW w:w="1295" w:type="dxa"/>
+          </w:tcPr>
+          <w:p>
+            <w:pPr>
+              <w:rPr>
+                <w:color w:val="ED7D31" w:themeColor="accent2"/>
+              </w:rPr>
+            </w:pPr>
+          </w:p>
+        </w:tc>
+        <w:tc>
+          <w:tcPr>
+            <w:tcW w:w="1295" w:type="dxa"/>
+          </w:tcPr>
+          <w:p>
+            <w:pPr>
+              <w:rPr>
+                <w:color w:val="ED7D31" w:themeColor="accent2"/>
+              </w:rPr>
+            </w:pPr>
+            <w:r>
+              <w:rPr>
+                <w:color w:val="ED7D31" w:themeColor="accent2"/>
+              </w:rPr>
+              <w:t>Soir</w:t>
+            </w:r>
+          </w:p>
+        </w:tc>
+        <w:tc>
+          <w:tcPr>
+            <w:tcW w:w="1295" w:type="dxa"/>
+          </w:tcPr>
+          <w:p>
+            <w:pPr>
+              <w:rPr>
+                <w:color w:val="ED7D31" w:themeColor="accent2"/>
+              </w:rPr>
+            </w:pPr>
+          </w:p>
+        </w:tc>
+        <w:tc>
+          <w:tcPr>
+            <w:tcW w:w="1295" w:type="dxa"/>
+          </w:tcPr>
+          <w:p>
+            <w:pPr>
+              <w:rPr>
+                <w:color w:val="ED7D31" w:themeColor="accent2"/>
+              </w:rPr>
+            </w:pPr>
+          </w:p>
+        </w:tc>
+      </w:tr>
+    </w:tbl>
+    <w:p>
+      <w:pPr>
+        <w:ind w:left="360"/>
+        <w:rPr>
+          <w:color w:val="ED7D31" w:themeColor="accent2"/>
+        </w:rPr>
+      </w:pPr>
+    </w:p>
+    <w:p>
+      <w:pPr>
+        <w:ind w:left="360"/>
+        <w:rPr>
+          <w:color w:val="ED7D31" w:themeColor="accent2"/>
+        </w:rPr>
+      </w:pPr>
+      <w:r>
+        <w:rPr>
+          <w:color w:val="ED7D31" w:themeColor="accent2"/>
+        </w:rPr>
+        <w:t>Mercredi : Eventuelle réalisation</w:t>
+      </w:r>
+    </w:p>
+    <w:p>
+      <w:pPr>
+        <w:ind w:left="360"/>
+        <w:rPr>
+          <w:color w:val="ED7D31" w:themeColor="accent2"/>
+        </w:rPr>
+      </w:pPr>
+      <w:r>
+        <w:rPr>
+          <w:color w:val="ED7D31" w:themeColor="accent2"/>
+        </w:rPr>
+        <w:t xml:space="preserve">Vendredi soir : Petit truc drôle, genre zapping sans être un zapping, petite blague de merde sinon. </w:t>
+      </w:r>
+    </w:p>
+    <w:p>
+      <w:pPr>
+        <w:ind w:left="360"/>
+        <w:rPr>
+          <w:color w:val="ED7D31" w:themeColor="accent2"/>
+        </w:rPr>
+      </w:pPr>
+    </w:p>
+    <w:p>
+      <w:pPr>
+        <w:rPr>
+          <w:color w:val="ED7D31" w:themeColor="accent2"/>
+        </w:rPr>
+      </w:pPr>
+    </w:p>
+    <w:p>
+      <w:pPr>
+        <w:rPr>
+          <w:rFonts w:ascii="Lato" w:eastAsia="Lato" w:hAnsi="Lato" w:cs="Lato"/>
+          <w:sz w:val="24"/>
+          <w:szCs w:val="24"/>
+        </w:rPr>
+      </w:pPr>
+    </w:p>
+    <w:p>
+      <w:pPr>
+        <w:rPr>
+          <w:rFonts w:ascii="Lato" w:eastAsia="Lato" w:hAnsi="Lato" w:cs="Lato"/>
+          <w:sz w:val="24"/>
+          <w:szCs w:val="24"/>
+          <w:u w:val="single"/>
+        </w:rPr>
+      </w:pPr>
+      <w:r>
+        <w:rPr>
+          <w:rFonts w:ascii="Lato" w:eastAsia="Lato" w:hAnsi="Lato" w:cs="Lato"/>
+          <w:sz w:val="24"/>
+          <w:szCs w:val="24"/>
+          <w:u w:val="single"/>
+        </w:rPr>
         <w:t>Facebook</w:t>
       </w:r>
     </w:p>
@@ -575,7 +1709,15 @@
           <w:szCs w:val="24"/>
         </w:rPr>
         <w:tab/>
-        <w:t>Midi / soir </w:t>
+        <w:t>Midi / soir</w:t>
+      </w:r>
+      <w:r>
+        <w:rPr>
+          <w:rFonts w:ascii="Lato" w:eastAsia="Lato" w:hAnsi="Lato" w:cs="Lato"/>
+          <w:sz w:val="24"/>
+          <w:szCs w:val="24"/>
+        </w:rPr>
+        <w:t> : mercredi après midi pour les actifs occupés avec enfants (activités du mercredi, ça glande plus sur FB que sur LinkedIn).</w:t>
       </w:r>
     </w:p>
     <w:p>
@@ -606,6 +1748,127 @@
           <w:szCs w:val="24"/>
         </w:rPr>
       </w:pPr>
+      <w:r>
+        <w:rPr>
+          <w:rFonts w:ascii="Lato" w:eastAsia="Lato" w:hAnsi="Lato" w:cs="Lato"/>
+          <w:sz w:val="24"/>
+          <w:szCs w:val="24"/>
+        </w:rPr>
+        <w:t>M</w:t>
+      </w:r>
+      <w:r>
+        <w:rPr>
+          <w:rFonts w:ascii="Lato" w:eastAsia="Lato" w:hAnsi="Lato" w:cs="Lato"/>
+          <w:sz w:val="24"/>
+          <w:szCs w:val="24"/>
+        </w:rPr>
+        <w:t>atin</w:t>
+      </w:r>
+      <w:r>
+        <w:rPr>
+          <w:rFonts w:ascii="Lato" w:eastAsia="Lato" w:hAnsi="Lato" w:cs="Lato"/>
+          <w:sz w:val="24"/>
+          <w:szCs w:val="24"/>
+        </w:rPr>
+        <w:t xml:space="preserve"> - </w:t>
+      </w:r>
+      <w:r>
+        <w:rPr>
+          <w:rFonts w:ascii="Lato" w:eastAsia="Lato" w:hAnsi="Lato" w:cs="Lato"/>
+          <w:sz w:val="24"/>
+          <w:szCs w:val="24"/>
+        </w:rPr>
+        <w:t xml:space="preserve">midi </w:t>
+      </w:r>
+      <w:r>
+        <w:rPr>
+          <w:rFonts w:ascii="Lato" w:eastAsia="Lato" w:hAnsi="Lato" w:cs="Lato"/>
+          <w:sz w:val="24"/>
+          <w:szCs w:val="24"/>
+        </w:rPr>
+        <w:t xml:space="preserve">- </w:t>
+      </w:r>
+      <w:r>
+        <w:rPr>
+          <w:rFonts w:ascii="Lato" w:eastAsia="Lato" w:hAnsi="Lato" w:cs="Lato"/>
+          <w:sz w:val="24"/>
+          <w:szCs w:val="24"/>
+        </w:rPr>
+        <w:t>soir, en intraveineuse</w:t>
+      </w:r>
+    </w:p>
+    <w:p>
+      <w:pPr>
+        <w:ind w:firstLine="708"/>
+        <w:rPr>
+          <w:rFonts w:ascii="Lato" w:eastAsia="Lato" w:hAnsi="Lato" w:cs="Lato"/>
+          <w:sz w:val="24"/>
+          <w:szCs w:val="24"/>
+        </w:rPr>
+      </w:pPr>
+      <w:r>
+        <w:rPr>
+          <w:rFonts w:ascii="Lato" w:eastAsia="Lato" w:hAnsi="Lato" w:cs="Lato"/>
+          <w:sz w:val="24"/>
+          <w:szCs w:val="24"/>
+        </w:rPr>
+        <w:t xml:space="preserve">C’est un flux en continu, un post le matin se retrouve vite noyé si pas de </w:t>
+      </w:r>
+      <w:r>
+        <w:rPr>
+          <w:rFonts w:ascii="Lato" w:eastAsia="Lato" w:hAnsi="Lato" w:cs="Lato"/>
+          <w:sz w:val="24"/>
+          <w:szCs w:val="24"/>
+        </w:rPr>
+        <w:t>suivis très réguliers</w:t>
+      </w:r>
+      <w:r>
+        <w:rPr>
+          <w:rFonts w:ascii="Lato" w:eastAsia="Lato" w:hAnsi="Lato" w:cs="Lato"/>
+          <w:sz w:val="24"/>
+          <w:szCs w:val="24"/>
+        </w:rPr>
+        <w:t>.</w:t>
+      </w:r>
+    </w:p>
+    <w:p>
+      <w:pPr>
+        <w:ind w:firstLine="708"/>
+        <w:rPr>
+          <w:rFonts w:ascii="Lato" w:eastAsia="Lato" w:hAnsi="Lato" w:cs="Lato"/>
+          <w:sz w:val="24"/>
+          <w:szCs w:val="24"/>
+        </w:rPr>
+      </w:pPr>
+    </w:p>
+    <w:p>
+      <w:pPr>
+        <w:rPr>
+          <w:rFonts w:ascii="Lato" w:eastAsia="Lato" w:hAnsi="Lato" w:cs="Lato"/>
+          <w:sz w:val="24"/>
+          <w:szCs w:val="24"/>
+          <w:u w:val="single"/>
+        </w:rPr>
+      </w:pPr>
+      <w:r>
+        <w:rPr>
+          <w:rFonts w:ascii="Lato" w:eastAsia="Lato" w:hAnsi="Lato" w:cs="Lato"/>
+          <w:sz w:val="24"/>
+          <w:szCs w:val="24"/>
+          <w:u w:val="single"/>
+        </w:rPr>
+        <w:t>LinkedIn </w:t>
+      </w:r>
+    </w:p>
+    <w:p>
+      <w:pPr>
+        <w:ind w:firstLine="708"/>
+        <w:rPr>
+          <w:rFonts w:ascii="Lato" w:eastAsia="Lato" w:hAnsi="Lato" w:cs="Lato"/>
+          <w:sz w:val="24"/>
+          <w:szCs w:val="24"/>
+        </w:rPr>
+      </w:pPr>
       <w:proofErr w:type="gramStart"/>
       <w:r>
         <w:rPr>
@@ -613,7 +1876,7 @@
           <w:sz w:val="24"/>
           <w:szCs w:val="24"/>
         </w:rPr>
-        <w:t>matin</w:t>
+        <w:t>post</w:t>
       </w:r>
       <w:proofErr w:type="gramEnd"/>
       <w:r>
@@ -622,7 +1885,33 @@
           <w:sz w:val="24"/>
           <w:szCs w:val="24"/>
         </w:rPr>
-        <w:t xml:space="preserve"> midi et soir, en intraveineuse</w:t>
+        <w:t xml:space="preserve"> dans la</w:t>
+      </w:r>
+      <w:bookmarkStart w:id="1" w:name="_GoBack"/>
+      <w:bookmarkEnd w:id="1"/>
+      <w:r>
+        <w:rPr>
+          <w:rFonts w:ascii="Lato" w:eastAsia="Lato" w:hAnsi="Lato" w:cs="Lato"/>
+          <w:sz w:val="24"/>
+          <w:szCs w:val="24"/>
+        </w:rPr>
+        <w:t xml:space="preserve"> semaine, mardi </w:t>
+      </w:r>
+      <w:r>
+        <w:rPr>
+          <w:rFonts w:ascii="Lato" w:eastAsia="Lato" w:hAnsi="Lato" w:cs="Lato"/>
+          <w:sz w:val="24"/>
+          <w:szCs w:val="24"/>
+        </w:rPr>
+        <w:t xml:space="preserve">– vendredi </w:t>
+      </w:r>
+      <w:r>
+        <w:rPr>
+          <w:rFonts w:ascii="Lato" w:eastAsia="Lato" w:hAnsi="Lato" w:cs="Lato"/>
+          <w:sz w:val="24"/>
+          <w:szCs w:val="24"/>
+        </w:rPr>
+        <w:t>matin / midi : blog – veille techno - promo</w:t>
       </w:r>
     </w:p>
     <w:p>
@@ -641,90 +1930,79 @@
           <w:szCs w:val="24"/>
           <w:u w:val="single"/>
         </w:rPr>
-        <w:t>LinkedIn</w:t>
-      </w:r>
-      <w:r>
+        <w:lastRenderedPageBreak/>
+        <w:t>Instagram</w:t>
+      </w:r>
+    </w:p>
+    <w:p>
+      <w:pPr>
+        <w:rPr>
+          <w:rFonts w:ascii="Lato" w:eastAsia="Lato" w:hAnsi="Lato" w:cs="Lato"/>
+          <w:sz w:val="24"/>
+          <w:szCs w:val="24"/>
+        </w:rPr>
+      </w:pPr>
+      <w:r>
+        <w:rPr>
+          <w:rFonts w:ascii="Lato" w:eastAsia="Lato" w:hAnsi="Lato" w:cs="Lato"/>
+          <w:sz w:val="24"/>
+          <w:szCs w:val="24"/>
+        </w:rPr>
+        <w:t>A voir, l’idée est bonne pour le côté créa (mais on a plus le temps d’analyser la pertinence du réseau :P)</w:t>
+      </w:r>
+    </w:p>
+    <w:p>
+      <w:pPr>
+        <w:rPr>
+          <w:rFonts w:ascii="Lato" w:eastAsia="Lato" w:hAnsi="Lato" w:cs="Lato"/>
+          <w:sz w:val="24"/>
+          <w:szCs w:val="24"/>
+        </w:rPr>
+      </w:pPr>
+    </w:p>
+    <w:p>
+      <w:pPr>
+        <w:rPr>
+          <w:rFonts w:ascii="Lato" w:eastAsia="Lato" w:hAnsi="Lato" w:cs="Lato"/>
+          <w:sz w:val="24"/>
+          <w:szCs w:val="24"/>
+        </w:rPr>
+      </w:pPr>
+    </w:p>
+    <w:p>
+      <w:pPr>
+        <w:rPr>
+          <w:rFonts w:ascii="Lato" w:eastAsia="Lato" w:hAnsi="Lato" w:cs="Lato"/>
+          <w:sz w:val="24"/>
+          <w:szCs w:val="24"/>
+        </w:rPr>
+      </w:pPr>
+    </w:p>
+    <w:p>
+      <w:pPr>
+        <w:rPr>
+          <w:rFonts w:ascii="Lato" w:eastAsia="Lato" w:hAnsi="Lato" w:cs="Lato"/>
+          <w:sz w:val="24"/>
+          <w:szCs w:val="24"/>
+        </w:rPr>
+      </w:pPr>
+    </w:p>
+    <w:p>
+      <w:pPr>
         <w:rPr>
           <w:rFonts w:ascii="Lato" w:eastAsia="Lato" w:hAnsi="Lato" w:cs="Lato"/>
           <w:sz w:val="24"/>
           <w:szCs w:val="24"/>
           <w:u w:val="single"/>
         </w:rPr>
-        <w:t> </w:t>
-      </w:r>
-    </w:p>
-    <w:p>
-      <w:pPr>
-        <w:ind w:firstLine="708"/>
-        <w:rPr>
-          <w:rFonts w:ascii="Lato" w:eastAsia="Lato" w:hAnsi="Lato" w:cs="Lato"/>
-          <w:sz w:val="24"/>
-          <w:szCs w:val="24"/>
-        </w:rPr>
-      </w:pPr>
-      <w:proofErr w:type="gramStart"/>
-      <w:r>
-        <w:rPr>
-          <w:rFonts w:ascii="Lato" w:eastAsia="Lato" w:hAnsi="Lato" w:cs="Lato"/>
-          <w:sz w:val="24"/>
-          <w:szCs w:val="24"/>
-        </w:rPr>
-        <w:t>post</w:t>
-      </w:r>
-      <w:proofErr w:type="gramEnd"/>
-      <w:r>
-        <w:rPr>
-          <w:rFonts w:ascii="Lato" w:eastAsia="Lato" w:hAnsi="Lato" w:cs="Lato"/>
-          <w:sz w:val="24"/>
-          <w:szCs w:val="24"/>
-        </w:rPr>
-        <w:t xml:space="preserve"> dans la semaine, mardi matin / midi : blog – veille techno - promo</w:t>
-      </w:r>
-    </w:p>
-    <w:p>
-      <w:pPr>
+      </w:pPr>
+      <w:r>
         <w:rPr>
           <w:rFonts w:ascii="Lato" w:eastAsia="Lato" w:hAnsi="Lato" w:cs="Lato"/>
           <w:sz w:val="24"/>
           <w:szCs w:val="24"/>
           <w:u w:val="single"/>
         </w:rPr>
-      </w:pPr>
-      <w:r>
-        <w:rPr>
-          <w:rFonts w:ascii="Lato" w:eastAsia="Lato" w:hAnsi="Lato" w:cs="Lato"/>
-          <w:sz w:val="24"/>
-          <w:szCs w:val="24"/>
-          <w:u w:val="single"/>
-        </w:rPr>
-        <w:t>Instagram</w:t>
-      </w:r>
-    </w:p>
-    <w:p>
-      <w:pPr>
-        <w:rPr>
-          <w:rFonts w:ascii="Lato" w:eastAsia="Lato" w:hAnsi="Lato" w:cs="Lato"/>
-          <w:sz w:val="24"/>
-          <w:szCs w:val="24"/>
-        </w:rPr>
-      </w:pPr>
-    </w:p>
-    <w:p>
-      <w:pPr>
-        <w:rPr>
-          <w:rFonts w:ascii="Lato" w:eastAsia="Lato" w:hAnsi="Lato" w:cs="Lato"/>
-          <w:sz w:val="24"/>
-          <w:szCs w:val="24"/>
-          <w:u w:val="single"/>
-        </w:rPr>
-      </w:pPr>
-      <w:r>
-        <w:rPr>
-          <w:rFonts w:ascii="Lato" w:eastAsia="Lato" w:hAnsi="Lato" w:cs="Lato"/>
-          <w:sz w:val="24"/>
-          <w:szCs w:val="24"/>
-          <w:u w:val="single"/>
-        </w:rPr>
         <w:t>Grille mensuelle, semaines de A jusqu’à D :</w:t>
       </w:r>
     </w:p>
@@ -744,6 +2022,24 @@
         </w:rPr>
         <w:t>Du cul du cul du cul</w:t>
       </w:r>
+    </w:p>
+    <w:p>
+      <w:pPr>
+        <w:rPr>
+          <w:rFonts w:ascii="Lato" w:eastAsia="Lato" w:hAnsi="Lato" w:cs="Lato"/>
+          <w:sz w:val="24"/>
+          <w:szCs w:val="24"/>
+        </w:rPr>
+      </w:pPr>
+    </w:p>
+    <w:p>
+      <w:pPr>
+        <w:rPr>
+          <w:rFonts w:ascii="Lato" w:eastAsia="Lato" w:hAnsi="Lato" w:cs="Lato"/>
+          <w:sz w:val="24"/>
+          <w:szCs w:val="24"/>
+        </w:rPr>
+      </w:pPr>
     </w:p>
     <w:p>
       <w:pPr>
@@ -962,7 +2258,6 @@
           <w:sz w:val="24"/>
           <w:szCs w:val="24"/>
         </w:rPr>
-        <w:lastRenderedPageBreak/>
         <w:t>BattleDev</w:t>
       </w:r>
       <w:proofErr w:type="spellEnd"/>
@@ -1144,8 +2439,6 @@
       </w:r>
     </w:p>
     <w:p>
-      <w:bookmarkStart w:id="1" w:name="_GoBack"/>
-      <w:bookmarkEnd w:id="1"/>
       <w:r>
         <w:rPr>
           <w:rFonts w:ascii="Lato" w:eastAsia="Lato" w:hAnsi="Lato" w:cs="Lato"/>
@@ -1254,9 +2547,9 @@
     </w:lvl>
   </w:abstractNum>
   <w:abstractNum w:abstractNumId="1" w15:restartNumberingAfterBreak="0">
-    <w:nsid w:val="5CC951E4"/>
+    <w:nsid w:val="1E2B08E8"/>
     <w:multiLevelType w:val="hybridMultilevel"/>
-    <w:tmpl w:val="565C59AA"/>
+    <w:tmpl w:val="CA78EC14"/>
     <w:lvl w:ilvl="0" w:tplc="040C0001">
       <w:start w:val="1"/>
       <w:numFmt w:val="bullet"/>
@@ -1366,10 +2659,242 @@
       </w:rPr>
     </w:lvl>
   </w:abstractNum>
+  <w:abstractNum w:abstractNumId="2" w15:restartNumberingAfterBreak="0">
+    <w:nsid w:val="43BE02DB"/>
+    <w:multiLevelType w:val="hybridMultilevel"/>
+    <w:tmpl w:val="9B326CB0"/>
+    <w:lvl w:ilvl="0" w:tplc="040C0001">
+      <w:start w:val="1"/>
+      <w:numFmt w:val="bullet"/>
+      <w:lvlText w:val=""/>
+      <w:lvlJc w:val="left"/>
+      <w:pPr>
+        <w:ind w:left="720" w:hanging="360"/>
+      </w:pPr>
+      <w:rPr>
+        <w:rFonts w:ascii="Symbol" w:hAnsi="Symbol" w:hint="default"/>
+      </w:rPr>
+    </w:lvl>
+    <w:lvl w:ilvl="1" w:tplc="040C0003" w:tentative="1">
+      <w:start w:val="1"/>
+      <w:numFmt w:val="bullet"/>
+      <w:lvlText w:val="o"/>
+      <w:lvlJc w:val="left"/>
+      <w:pPr>
+        <w:ind w:left="1440" w:hanging="360"/>
+      </w:pPr>
+      <w:rPr>
+        <w:rFonts w:ascii="Courier New" w:hAnsi="Courier New" w:cs="Courier New" w:hint="default"/>
+      </w:rPr>
+    </w:lvl>
+    <w:lvl w:ilvl="2" w:tplc="040C0005" w:tentative="1">
+      <w:start w:val="1"/>
+      <w:numFmt w:val="bullet"/>
+      <w:lvlText w:val=""/>
+      <w:lvlJc w:val="left"/>
+      <w:pPr>
+        <w:ind w:left="2160" w:hanging="360"/>
+      </w:pPr>
+      <w:rPr>
+        <w:rFonts w:ascii="Wingdings" w:hAnsi="Wingdings" w:hint="default"/>
+      </w:rPr>
+    </w:lvl>
+    <w:lvl w:ilvl="3" w:tplc="040C0001" w:tentative="1">
+      <w:start w:val="1"/>
+      <w:numFmt w:val="bullet"/>
+      <w:lvlText w:val=""/>
+      <w:lvlJc w:val="left"/>
+      <w:pPr>
+        <w:ind w:left="2880" w:hanging="360"/>
+      </w:pPr>
+      <w:rPr>
+        <w:rFonts w:ascii="Symbol" w:hAnsi="Symbol" w:hint="default"/>
+      </w:rPr>
+    </w:lvl>
+    <w:lvl w:ilvl="4" w:tplc="040C0003" w:tentative="1">
+      <w:start w:val="1"/>
+      <w:numFmt w:val="bullet"/>
+      <w:lvlText w:val="o"/>
+      <w:lvlJc w:val="left"/>
+      <w:pPr>
+        <w:ind w:left="3600" w:hanging="360"/>
+      </w:pPr>
+      <w:rPr>
+        <w:rFonts w:ascii="Courier New" w:hAnsi="Courier New" w:cs="Courier New" w:hint="default"/>
+      </w:rPr>
+    </w:lvl>
+    <w:lvl w:ilvl="5" w:tplc="040C0005" w:tentative="1">
+      <w:start w:val="1"/>
+      <w:numFmt w:val="bullet"/>
+      <w:lvlText w:val=""/>
+      <w:lvlJc w:val="left"/>
+      <w:pPr>
+        <w:ind w:left="4320" w:hanging="360"/>
+      </w:pPr>
+      <w:rPr>
+        <w:rFonts w:ascii="Wingdings" w:hAnsi="Wingdings" w:hint="default"/>
+      </w:rPr>
+    </w:lvl>
+    <w:lvl w:ilvl="6" w:tplc="040C0001" w:tentative="1">
+      <w:start w:val="1"/>
+      <w:numFmt w:val="bullet"/>
+      <w:lvlText w:val=""/>
+      <w:lvlJc w:val="left"/>
+      <w:pPr>
+        <w:ind w:left="5040" w:hanging="360"/>
+      </w:pPr>
+      <w:rPr>
+        <w:rFonts w:ascii="Symbol" w:hAnsi="Symbol" w:hint="default"/>
+      </w:rPr>
+    </w:lvl>
+    <w:lvl w:ilvl="7" w:tplc="040C0003" w:tentative="1">
+      <w:start w:val="1"/>
+      <w:numFmt w:val="bullet"/>
+      <w:lvlText w:val="o"/>
+      <w:lvlJc w:val="left"/>
+      <w:pPr>
+        <w:ind w:left="5760" w:hanging="360"/>
+      </w:pPr>
+      <w:rPr>
+        <w:rFonts w:ascii="Courier New" w:hAnsi="Courier New" w:cs="Courier New" w:hint="default"/>
+      </w:rPr>
+    </w:lvl>
+    <w:lvl w:ilvl="8" w:tplc="040C0005" w:tentative="1">
+      <w:start w:val="1"/>
+      <w:numFmt w:val="bullet"/>
+      <w:lvlText w:val=""/>
+      <w:lvlJc w:val="left"/>
+      <w:pPr>
+        <w:ind w:left="6480" w:hanging="360"/>
+      </w:pPr>
+      <w:rPr>
+        <w:rFonts w:ascii="Wingdings" w:hAnsi="Wingdings" w:hint="default"/>
+      </w:rPr>
+    </w:lvl>
+  </w:abstractNum>
+  <w:abstractNum w:abstractNumId="3" w15:restartNumberingAfterBreak="0">
+    <w:nsid w:val="5CC951E4"/>
+    <w:multiLevelType w:val="hybridMultilevel"/>
+    <w:tmpl w:val="565C59AA"/>
+    <w:lvl w:ilvl="0" w:tplc="040C0001">
+      <w:start w:val="1"/>
+      <w:numFmt w:val="bullet"/>
+      <w:lvlText w:val=""/>
+      <w:lvlJc w:val="left"/>
+      <w:pPr>
+        <w:ind w:left="720" w:hanging="360"/>
+      </w:pPr>
+      <w:rPr>
+        <w:rFonts w:ascii="Symbol" w:hAnsi="Symbol" w:hint="default"/>
+      </w:rPr>
+    </w:lvl>
+    <w:lvl w:ilvl="1" w:tplc="040C0003" w:tentative="1">
+      <w:start w:val="1"/>
+      <w:numFmt w:val="bullet"/>
+      <w:lvlText w:val="o"/>
+      <w:lvlJc w:val="left"/>
+      <w:pPr>
+        <w:ind w:left="1440" w:hanging="360"/>
+      </w:pPr>
+      <w:rPr>
+        <w:rFonts w:ascii="Courier New" w:hAnsi="Courier New" w:cs="Courier New" w:hint="default"/>
+      </w:rPr>
+    </w:lvl>
+    <w:lvl w:ilvl="2" w:tplc="040C0005" w:tentative="1">
+      <w:start w:val="1"/>
+      <w:numFmt w:val="bullet"/>
+      <w:lvlText w:val=""/>
+      <w:lvlJc w:val="left"/>
+      <w:pPr>
+        <w:ind w:left="2160" w:hanging="360"/>
+      </w:pPr>
+      <w:rPr>
+        <w:rFonts w:ascii="Wingdings" w:hAnsi="Wingdings" w:hint="default"/>
+      </w:rPr>
+    </w:lvl>
+    <w:lvl w:ilvl="3" w:tplc="040C0001" w:tentative="1">
+      <w:start w:val="1"/>
+      <w:numFmt w:val="bullet"/>
+      <w:lvlText w:val=""/>
+      <w:lvlJc w:val="left"/>
+      <w:pPr>
+        <w:ind w:left="2880" w:hanging="360"/>
+      </w:pPr>
+      <w:rPr>
+        <w:rFonts w:ascii="Symbol" w:hAnsi="Symbol" w:hint="default"/>
+      </w:rPr>
+    </w:lvl>
+    <w:lvl w:ilvl="4" w:tplc="040C0003" w:tentative="1">
+      <w:start w:val="1"/>
+      <w:numFmt w:val="bullet"/>
+      <w:lvlText w:val="o"/>
+      <w:lvlJc w:val="left"/>
+      <w:pPr>
+        <w:ind w:left="3600" w:hanging="360"/>
+      </w:pPr>
+      <w:rPr>
+        <w:rFonts w:ascii="Courier New" w:hAnsi="Courier New" w:cs="Courier New" w:hint="default"/>
+      </w:rPr>
+    </w:lvl>
+    <w:lvl w:ilvl="5" w:tplc="040C0005" w:tentative="1">
+      <w:start w:val="1"/>
+      <w:numFmt w:val="bullet"/>
+      <w:lvlText w:val=""/>
+      <w:lvlJc w:val="left"/>
+      <w:pPr>
+        <w:ind w:left="4320" w:hanging="360"/>
+      </w:pPr>
+      <w:rPr>
+        <w:rFonts w:ascii="Wingdings" w:hAnsi="Wingdings" w:hint="default"/>
+      </w:rPr>
+    </w:lvl>
+    <w:lvl w:ilvl="6" w:tplc="040C0001" w:tentative="1">
+      <w:start w:val="1"/>
+      <w:numFmt w:val="bullet"/>
+      <w:lvlText w:val=""/>
+      <w:lvlJc w:val="left"/>
+      <w:pPr>
+        <w:ind w:left="5040" w:hanging="360"/>
+      </w:pPr>
+      <w:rPr>
+        <w:rFonts w:ascii="Symbol" w:hAnsi="Symbol" w:hint="default"/>
+      </w:rPr>
+    </w:lvl>
+    <w:lvl w:ilvl="7" w:tplc="040C0003" w:tentative="1">
+      <w:start w:val="1"/>
+      <w:numFmt w:val="bullet"/>
+      <w:lvlText w:val="o"/>
+      <w:lvlJc w:val="left"/>
+      <w:pPr>
+        <w:ind w:left="5760" w:hanging="360"/>
+      </w:pPr>
+      <w:rPr>
+        <w:rFonts w:ascii="Courier New" w:hAnsi="Courier New" w:cs="Courier New" w:hint="default"/>
+      </w:rPr>
+    </w:lvl>
+    <w:lvl w:ilvl="8" w:tplc="040C0005" w:tentative="1">
+      <w:start w:val="1"/>
+      <w:numFmt w:val="bullet"/>
+      <w:lvlText w:val=""/>
+      <w:lvlJc w:val="left"/>
+      <w:pPr>
+        <w:ind w:left="6480" w:hanging="360"/>
+      </w:pPr>
+      <w:rPr>
+        <w:rFonts w:ascii="Wingdings" w:hAnsi="Wingdings" w:hint="default"/>
+      </w:rPr>
+    </w:lvl>
+  </w:abstractNum>
   <w:num w:numId="1">
     <w:abstractNumId w:val="0"/>
   </w:num>
   <w:num w:numId="2">
+    <w:abstractNumId w:val="3"/>
+  </w:num>
+  <w:num w:numId="3">
+    <w:abstractNumId w:val="2"/>
+  </w:num>
+  <w:num w:numId="4">
     <w:abstractNumId w:val="1"/>
   </w:num>
 </w:numbering>
@@ -1798,7 +3323,6 @@
   <w:style w:type="character" w:default="1" w:styleId="Policepardfaut">
     <w:name w:val="Default Paragraph Font"/>
     <w:uiPriority w:val="1"/>
-    <w:semiHidden/>
     <w:unhideWhenUsed/>
   </w:style>
   <w:style w:type="table" w:default="1" w:styleId="TableauNormal">
@@ -1868,6 +3392,25 @@
       <w:color w:val="605E5C"/>
       <w:shd w:val="clear" w:color="auto" w:fill="E1DFDD"/>
     </w:rPr>
+  </w:style>
+  <w:style w:type="table" w:styleId="Grilledutableau">
+    <w:name w:val="Table Grid"/>
+    <w:basedOn w:val="TableauNormal"/>
+    <w:uiPriority w:val="39"/>
+    <w:rsid w:val="0053105B"/>
+    <w:pPr>
+      <w:spacing w:after="0" w:line="240" w:lineRule="auto"/>
+    </w:pPr>
+    <w:tblPr>
+      <w:tblBorders>
+        <w:top w:val="single" w:sz="4" w:space="0" w:color="auto"/>
+        <w:left w:val="single" w:sz="4" w:space="0" w:color="auto"/>
+        <w:bottom w:val="single" w:sz="4" w:space="0" w:color="auto"/>
+        <w:right w:val="single" w:sz="4" w:space="0" w:color="auto"/>
+        <w:insideH w:val="single" w:sz="4" w:space="0" w:color="auto"/>
+        <w:insideV w:val="single" w:sz="4" w:space="0" w:color="auto"/>
+      </w:tblBorders>
+    </w:tblPr>
   </w:style>
 </w:styles>
 </file>

</xml_diff>